<commit_message>
Add DOI to the repo.
</commit_message>
<xml_diff>
--- a/revision/Supplementary_Material_captions.docx
+++ b/revision/Supplementary_Material_captions.docx
@@ -41,7 +41,23 @@
         </w:rPr>
       </w:pPr>
       <w:r>
-        <w:t>Bartomeus, I., Stavert, J.R., Ward, D., and Aguado, O.</w:t>
+        <w:t xml:space="preserve">Bartomeus, I., </w:t>
+      </w:r>
+      <w:proofErr w:type="spellStart"/>
+      <w:r>
+        <w:t>Stavert</w:t>
+      </w:r>
+      <w:proofErr w:type="spellEnd"/>
+      <w:r>
+        <w:t xml:space="preserve">, J.R., Ward, D., and </w:t>
+      </w:r>
+      <w:proofErr w:type="spellStart"/>
+      <w:r>
+        <w:t>Aguado</w:t>
+      </w:r>
+      <w:proofErr w:type="spellEnd"/>
+      <w:r>
+        <w:t>, O.</w:t>
       </w:r>
     </w:p>
     <w:p>
@@ -78,8 +94,6 @@
       <w:r>
         <w:t>For studies reporting different measures, each measure is reported in a different row.</w:t>
       </w:r>
-      <w:bookmarkStart w:id="0" w:name="_GoBack"/>
-      <w:bookmarkEnd w:id="0"/>
     </w:p>
     <w:p>
       <w:pPr>
@@ -104,7 +118,15 @@
         <w:t xml:space="preserve"> </w:t>
       </w:r>
       <w:r>
-        <w:t xml:space="preserve">Number of historical (previous to 1980) and modern (posterior to 1980) bee specimen records per country on Gbif (www.gbif.org) as for March 2018. </w:t>
+        <w:t xml:space="preserve">Number of historical (previous to 1980) and modern (posterior to 1980) bee specimen records per country on </w:t>
+      </w:r>
+      <w:proofErr w:type="spellStart"/>
+      <w:r>
+        <w:t>Gbif</w:t>
+      </w:r>
+      <w:proofErr w:type="spellEnd"/>
+      <w:r>
+        <w:t xml:space="preserve"> (www.gbif.org) as for March 2018. </w:t>
       </w:r>
     </w:p>
     <w:p>
@@ -130,7 +152,13 @@
         <w:t xml:space="preserve"> </w:t>
       </w:r>
       <w:r>
-        <w:t xml:space="preserve">Annotated R script containing all analysis and figures along the manuscript text. All files and data will be available at </w:t>
+        <w:t xml:space="preserve">Annotated R script containing all analysis and figures along the manuscript text. All files and data </w:t>
+      </w:r>
+      <w:r>
+        <w:t>are</w:t>
+      </w:r>
+      <w:r>
+        <w:t xml:space="preserve"> available at </w:t>
       </w:r>
       <w:hyperlink r:id="rId4" w:history="1">
         <w:r>
@@ -141,7 +169,23 @@
         </w:r>
       </w:hyperlink>
       <w:r>
-        <w:t xml:space="preserve"> and deposited on Dryad or Figshare upon acceptance.</w:t>
+        <w:t xml:space="preserve"> (DOI: </w:t>
+      </w:r>
+      <w:hyperlink r:id="rId5" w:history="1">
+        <w:r>
+          <w:rPr>
+            <w:rStyle w:val="Hyperlink"/>
+          </w:rPr>
+          <w:t>10.5281/zenodo.1326309</w:t>
+        </w:r>
+      </w:hyperlink>
+      <w:bookmarkStart w:id="0" w:name="_GoBack"/>
+      <w:bookmarkEnd w:id="0"/>
+      <w:r>
+        <w:t>)</w:t>
+      </w:r>
+      <w:r>
+        <w:t>.</w:t>
       </w:r>
     </w:p>
     <w:p>
@@ -603,7 +647,6 @@
   <w:style w:type="character" w:default="1" w:styleId="DefaultParagraphFont">
     <w:name w:val="Default Paragraph Font"/>
     <w:uiPriority w:val="1"/>
-    <w:semiHidden/>
     <w:unhideWhenUsed/>
   </w:style>
   <w:style w:type="table" w:default="1" w:styleId="TableNormal">

</xml_diff>